<commit_message>
import facebook abstractActivity app do mensageiro utiliza não pode ter nada do facebook
</commit_message>
<xml_diff>
--- a/Sistema/003-Teste/Testes-IT01/TEA - Instituiçoes web.docx
+++ b/Sistema/003-Teste/Testes-IT01/TEA - Instituiçoes web.docx
@@ -348,7 +348,7 @@
         <w:tblStyle w:val="Table102"/>
         <w:tblW w:w="9860" w:type="dxa"/>
         <w:jc w:val="left"/>
-        <w:tblInd w:w="-145" w:type="dxa"/>
+        <w:tblInd w:w="-150" w:type="dxa"/>
         <w:tblBorders>
           <w:top w:val="single" w:sz="4" w:space="0" w:color="000001"/>
           <w:left w:val="single" w:sz="4" w:space="0" w:color="000001"/>
@@ -359,15 +359,15 @@
         </w:tblBorders>
         <w:tblCellMar>
           <w:top w:w="0" w:type="dxa"/>
-          <w:left w:w="73" w:type="dxa"/>
+          <w:left w:w="68" w:type="dxa"/>
           <w:bottom w:w="0" w:type="dxa"/>
           <w:right w:w="108" w:type="dxa"/>
         </w:tblCellMar>
         <w:tblLook w:val="0400"/>
       </w:tblPr>
       <w:tblGrid>
-        <w:gridCol w:w="364"/>
-        <w:gridCol w:w="3216"/>
+        <w:gridCol w:w="363"/>
+        <w:gridCol w:w="3217"/>
         <w:gridCol w:w="3152"/>
         <w:gridCol w:w="3127"/>
       </w:tblGrid>
@@ -387,7 +387,7 @@
             </w:tcBorders>
             <w:shd w:fill="000000"/>
             <w:tcMar>
-              <w:left w:w="73" w:type="dxa"/>
+              <w:left w:w="68" w:type="dxa"/>
             </w:tcMar>
           </w:tcPr>
           <w:p>
@@ -418,7 +418,7 @@
         <w:trPr/>
         <w:tc>
           <w:tcPr>
-            <w:tcW w:w="364" w:type="dxa"/>
+            <w:tcW w:w="363" w:type="dxa"/>
             <w:tcBorders>
               <w:top w:val="single" w:sz="4" w:space="0" w:color="000001"/>
               <w:left w:val="single" w:sz="4" w:space="0" w:color="000001"/>
@@ -453,7 +453,7 @@
         </w:tc>
         <w:tc>
           <w:tcPr>
-            <w:tcW w:w="3216" w:type="dxa"/>
+            <w:tcW w:w="3217" w:type="dxa"/>
             <w:tcBorders>
               <w:top w:val="single" w:sz="4" w:space="0" w:color="000001"/>
               <w:left w:val="single" w:sz="4" w:space="0" w:color="000001"/>
@@ -464,7 +464,7 @@
             </w:tcBorders>
             <w:shd w:fill="BFBFBF"/>
             <w:tcMar>
-              <w:left w:w="68" w:type="dxa"/>
+              <w:left w:w="63" w:type="dxa"/>
             </w:tcMar>
           </w:tcPr>
           <w:p>
@@ -502,7 +502,7 @@
             </w:tcBorders>
             <w:shd w:fill="BFBFBF"/>
             <w:tcMar>
-              <w:left w:w="68" w:type="dxa"/>
+              <w:left w:w="63" w:type="dxa"/>
             </w:tcMar>
           </w:tcPr>
           <w:p>
@@ -540,7 +540,7 @@
             </w:tcBorders>
             <w:shd w:fill="BFBFBF"/>
             <w:tcMar>
-              <w:left w:w="68" w:type="dxa"/>
+              <w:left w:w="63" w:type="dxa"/>
             </w:tcMar>
           </w:tcPr>
           <w:p>
@@ -572,7 +572,7 @@
         </w:trPr>
         <w:tc>
           <w:tcPr>
-            <w:tcW w:w="364" w:type="dxa"/>
+            <w:tcW w:w="363" w:type="dxa"/>
             <w:tcBorders>
               <w:top w:val="single" w:sz="4" w:space="0" w:color="000001"/>
               <w:left w:val="single" w:sz="4" w:space="0" w:color="000001"/>
@@ -606,7 +606,7 @@
         </w:tc>
         <w:tc>
           <w:tcPr>
-            <w:tcW w:w="3216" w:type="dxa"/>
+            <w:tcW w:w="3217" w:type="dxa"/>
             <w:tcBorders>
               <w:top w:val="single" w:sz="4" w:space="0" w:color="000001"/>
               <w:left w:val="single" w:sz="4" w:space="0" w:color="000001"/>
@@ -617,7 +617,7 @@
             </w:tcBorders>
             <w:shd w:fill="auto" w:val="clear"/>
             <w:tcMar>
-              <w:left w:w="68" w:type="dxa"/>
+              <w:left w:w="63" w:type="dxa"/>
             </w:tcMar>
           </w:tcPr>
           <w:p>
@@ -654,7 +654,7 @@
             </w:tcBorders>
             <w:shd w:fill="auto" w:val="clear"/>
             <w:tcMar>
-              <w:left w:w="68" w:type="dxa"/>
+              <w:left w:w="63" w:type="dxa"/>
             </w:tcMar>
           </w:tcPr>
           <w:p>
@@ -888,7 +888,7 @@
             </w:tcBorders>
             <w:shd w:fill="auto" w:val="clear"/>
             <w:tcMar>
-              <w:left w:w="68" w:type="dxa"/>
+              <w:left w:w="63" w:type="dxa"/>
             </w:tcMar>
           </w:tcPr>
           <w:p>
@@ -941,7 +941,7 @@
         <w:tblStyle w:val="Table102"/>
         <w:tblW w:w="9860" w:type="dxa"/>
         <w:jc w:val="left"/>
-        <w:tblInd w:w="-145" w:type="dxa"/>
+        <w:tblInd w:w="-150" w:type="dxa"/>
         <w:tblBorders>
           <w:top w:val="single" w:sz="4" w:space="0" w:color="000001"/>
           <w:left w:val="single" w:sz="4" w:space="0" w:color="000001"/>
@@ -952,15 +952,15 @@
         </w:tblBorders>
         <w:tblCellMar>
           <w:top w:w="0" w:type="dxa"/>
-          <w:left w:w="73" w:type="dxa"/>
+          <w:left w:w="68" w:type="dxa"/>
           <w:bottom w:w="0" w:type="dxa"/>
           <w:right w:w="108" w:type="dxa"/>
         </w:tblCellMar>
         <w:tblLook w:val="0400"/>
       </w:tblPr>
       <w:tblGrid>
-        <w:gridCol w:w="364"/>
-        <w:gridCol w:w="3216"/>
+        <w:gridCol w:w="363"/>
+        <w:gridCol w:w="3217"/>
         <w:gridCol w:w="3152"/>
         <w:gridCol w:w="3127"/>
       </w:tblGrid>
@@ -980,7 +980,7 @@
             </w:tcBorders>
             <w:shd w:fill="000000"/>
             <w:tcMar>
-              <w:left w:w="73" w:type="dxa"/>
+              <w:left w:w="68" w:type="dxa"/>
             </w:tcMar>
           </w:tcPr>
           <w:p>
@@ -1011,7 +1011,7 @@
         <w:trPr/>
         <w:tc>
           <w:tcPr>
-            <w:tcW w:w="364" w:type="dxa"/>
+            <w:tcW w:w="363" w:type="dxa"/>
             <w:tcBorders>
               <w:top w:val="single" w:sz="4" w:space="0" w:color="000001"/>
               <w:left w:val="single" w:sz="4" w:space="0" w:color="000001"/>
@@ -1046,7 +1046,7 @@
         </w:tc>
         <w:tc>
           <w:tcPr>
-            <w:tcW w:w="3216" w:type="dxa"/>
+            <w:tcW w:w="3217" w:type="dxa"/>
             <w:tcBorders>
               <w:top w:val="single" w:sz="4" w:space="0" w:color="000001"/>
               <w:left w:val="single" w:sz="4" w:space="0" w:color="000001"/>
@@ -1057,7 +1057,7 @@
             </w:tcBorders>
             <w:shd w:fill="BFBFBF"/>
             <w:tcMar>
-              <w:left w:w="68" w:type="dxa"/>
+              <w:left w:w="63" w:type="dxa"/>
             </w:tcMar>
           </w:tcPr>
           <w:p>
@@ -1095,7 +1095,7 @@
             </w:tcBorders>
             <w:shd w:fill="BFBFBF"/>
             <w:tcMar>
-              <w:left w:w="68" w:type="dxa"/>
+              <w:left w:w="63" w:type="dxa"/>
             </w:tcMar>
           </w:tcPr>
           <w:p>
@@ -1133,7 +1133,7 @@
             </w:tcBorders>
             <w:shd w:fill="BFBFBF"/>
             <w:tcMar>
-              <w:left w:w="68" w:type="dxa"/>
+              <w:left w:w="63" w:type="dxa"/>
             </w:tcMar>
           </w:tcPr>
           <w:p>
@@ -1165,7 +1165,7 @@
         </w:trPr>
         <w:tc>
           <w:tcPr>
-            <w:tcW w:w="364" w:type="dxa"/>
+            <w:tcW w:w="363" w:type="dxa"/>
             <w:tcBorders>
               <w:top w:val="single" w:sz="4" w:space="0" w:color="000001"/>
               <w:left w:val="single" w:sz="4" w:space="0" w:color="000001"/>
@@ -1199,7 +1199,7 @@
         </w:tc>
         <w:tc>
           <w:tcPr>
-            <w:tcW w:w="3216" w:type="dxa"/>
+            <w:tcW w:w="3217" w:type="dxa"/>
             <w:tcBorders>
               <w:top w:val="single" w:sz="4" w:space="0" w:color="000001"/>
               <w:left w:val="single" w:sz="4" w:space="0" w:color="000001"/>
@@ -1210,7 +1210,7 @@
             </w:tcBorders>
             <w:shd w:fill="auto" w:val="clear"/>
             <w:tcMar>
-              <w:left w:w="68" w:type="dxa"/>
+              <w:left w:w="63" w:type="dxa"/>
             </w:tcMar>
           </w:tcPr>
           <w:p>
@@ -1247,7 +1247,7 @@
             </w:tcBorders>
             <w:shd w:fill="auto" w:val="clear"/>
             <w:tcMar>
-              <w:left w:w="68" w:type="dxa"/>
+              <w:left w:w="63" w:type="dxa"/>
             </w:tcMar>
           </w:tcPr>
           <w:p>
@@ -1467,7 +1467,7 @@
             </w:tcBorders>
             <w:shd w:fill="auto" w:val="clear"/>
             <w:tcMar>
-              <w:left w:w="68" w:type="dxa"/>
+              <w:left w:w="63" w:type="dxa"/>
             </w:tcMar>
           </w:tcPr>
           <w:p>
@@ -1516,7 +1516,7 @@
         <w:tblStyle w:val="Table102"/>
         <w:tblW w:w="9854" w:type="dxa"/>
         <w:jc w:val="left"/>
-        <w:tblInd w:w="-145" w:type="dxa"/>
+        <w:tblInd w:w="-150" w:type="dxa"/>
         <w:tblBorders>
           <w:top w:val="single" w:sz="4" w:space="0" w:color="000001"/>
           <w:left w:val="single" w:sz="4" w:space="0" w:color="000001"/>
@@ -1527,7 +1527,7 @@
         </w:tblBorders>
         <w:tblCellMar>
           <w:top w:w="0" w:type="dxa"/>
-          <w:left w:w="73" w:type="dxa"/>
+          <w:left w:w="68" w:type="dxa"/>
           <w:bottom w:w="0" w:type="dxa"/>
           <w:right w:w="108" w:type="dxa"/>
         </w:tblCellMar>
@@ -1555,7 +1555,7 @@
             </w:tcBorders>
             <w:shd w:fill="000000"/>
             <w:tcMar>
-              <w:left w:w="73" w:type="dxa"/>
+              <w:left w:w="68" w:type="dxa"/>
             </w:tcMar>
           </w:tcPr>
           <w:p>
@@ -1641,7 +1641,7 @@
             </w:tcBorders>
             <w:shd w:fill="BFBFBF"/>
             <w:tcMar>
-              <w:left w:w="68" w:type="dxa"/>
+              <w:left w:w="63" w:type="dxa"/>
             </w:tcMar>
           </w:tcPr>
           <w:p>
@@ -1679,7 +1679,7 @@
             </w:tcBorders>
             <w:shd w:fill="BFBFBF"/>
             <w:tcMar>
-              <w:left w:w="68" w:type="dxa"/>
+              <w:left w:w="63" w:type="dxa"/>
             </w:tcMar>
           </w:tcPr>
           <w:p>
@@ -1717,7 +1717,7 @@
             </w:tcBorders>
             <w:shd w:fill="BFBFBF"/>
             <w:tcMar>
-              <w:left w:w="68" w:type="dxa"/>
+              <w:left w:w="63" w:type="dxa"/>
             </w:tcMar>
           </w:tcPr>
           <w:p>
@@ -1794,7 +1794,7 @@
             </w:tcBorders>
             <w:shd w:fill="auto" w:val="clear"/>
             <w:tcMar>
-              <w:left w:w="68" w:type="dxa"/>
+              <w:left w:w="63" w:type="dxa"/>
             </w:tcMar>
           </w:tcPr>
           <w:p>
@@ -1831,7 +1831,7 @@
             </w:tcBorders>
             <w:shd w:fill="auto" w:val="clear"/>
             <w:tcMar>
-              <w:left w:w="68" w:type="dxa"/>
+              <w:left w:w="63" w:type="dxa"/>
             </w:tcMar>
           </w:tcPr>
           <w:p>
@@ -2051,7 +2051,7 @@
             </w:tcBorders>
             <w:shd w:fill="auto" w:val="clear"/>
             <w:tcMar>
-              <w:left w:w="68" w:type="dxa"/>
+              <w:left w:w="63" w:type="dxa"/>
             </w:tcMar>
           </w:tcPr>
           <w:p>
@@ -2127,7 +2127,7 @@
             </w:tcBorders>
             <w:shd w:fill="auto" w:val="clear"/>
             <w:tcMar>
-              <w:left w:w="68" w:type="dxa"/>
+              <w:left w:w="63" w:type="dxa"/>
             </w:tcMar>
           </w:tcPr>
           <w:p>
@@ -2164,7 +2164,7 @@
             </w:tcBorders>
             <w:shd w:fill="auto" w:val="clear"/>
             <w:tcMar>
-              <w:left w:w="68" w:type="dxa"/>
+              <w:left w:w="63" w:type="dxa"/>
             </w:tcMar>
           </w:tcPr>
           <w:p>
@@ -2384,7 +2384,7 @@
             </w:tcBorders>
             <w:shd w:fill="auto" w:val="clear"/>
             <w:tcMar>
-              <w:left w:w="68" w:type="dxa"/>
+              <w:left w:w="63" w:type="dxa"/>
             </w:tcMar>
           </w:tcPr>
           <w:p>
@@ -2433,7 +2433,7 @@
         <w:tblStyle w:val="Table102"/>
         <w:tblW w:w="9854" w:type="dxa"/>
         <w:jc w:val="left"/>
-        <w:tblInd w:w="-145" w:type="dxa"/>
+        <w:tblInd w:w="-150" w:type="dxa"/>
         <w:tblBorders>
           <w:top w:val="single" w:sz="4" w:space="0" w:color="000001"/>
           <w:left w:val="single" w:sz="4" w:space="0" w:color="000001"/>
@@ -2444,7 +2444,7 @@
         </w:tblBorders>
         <w:tblCellMar>
           <w:top w:w="0" w:type="dxa"/>
-          <w:left w:w="73" w:type="dxa"/>
+          <w:left w:w="68" w:type="dxa"/>
           <w:bottom w:w="0" w:type="dxa"/>
           <w:right w:w="108" w:type="dxa"/>
         </w:tblCellMar>
@@ -2472,7 +2472,7 @@
             </w:tcBorders>
             <w:shd w:fill="000000"/>
             <w:tcMar>
-              <w:left w:w="73" w:type="dxa"/>
+              <w:left w:w="68" w:type="dxa"/>
             </w:tcMar>
           </w:tcPr>
           <w:p>
@@ -2549,7 +2549,7 @@
             </w:tcBorders>
             <w:shd w:fill="BFBFBF"/>
             <w:tcMar>
-              <w:left w:w="68" w:type="dxa"/>
+              <w:left w:w="63" w:type="dxa"/>
             </w:tcMar>
           </w:tcPr>
           <w:p>
@@ -2587,7 +2587,7 @@
             </w:tcBorders>
             <w:shd w:fill="BFBFBF"/>
             <w:tcMar>
-              <w:left w:w="68" w:type="dxa"/>
+              <w:left w:w="63" w:type="dxa"/>
             </w:tcMar>
           </w:tcPr>
           <w:p>
@@ -2625,7 +2625,7 @@
             </w:tcBorders>
             <w:shd w:fill="BFBFBF"/>
             <w:tcMar>
-              <w:left w:w="68" w:type="dxa"/>
+              <w:left w:w="63" w:type="dxa"/>
             </w:tcMar>
           </w:tcPr>
           <w:p>
@@ -2702,7 +2702,7 @@
             </w:tcBorders>
             <w:shd w:fill="auto" w:val="clear"/>
             <w:tcMar>
-              <w:left w:w="68" w:type="dxa"/>
+              <w:left w:w="63" w:type="dxa"/>
             </w:tcMar>
           </w:tcPr>
           <w:p>
@@ -2739,7 +2739,7 @@
             </w:tcBorders>
             <w:shd w:fill="auto" w:val="clear"/>
             <w:tcMar>
-              <w:left w:w="68" w:type="dxa"/>
+              <w:left w:w="63" w:type="dxa"/>
             </w:tcMar>
           </w:tcPr>
           <w:p>
@@ -2959,7 +2959,7 @@
             </w:tcBorders>
             <w:shd w:fill="auto" w:val="clear"/>
             <w:tcMar>
-              <w:left w:w="68" w:type="dxa"/>
+              <w:left w:w="63" w:type="dxa"/>
             </w:tcMar>
           </w:tcPr>
           <w:p>
@@ -3035,7 +3035,7 @@
             </w:tcBorders>
             <w:shd w:fill="auto" w:val="clear"/>
             <w:tcMar>
-              <w:left w:w="68" w:type="dxa"/>
+              <w:left w:w="63" w:type="dxa"/>
             </w:tcMar>
           </w:tcPr>
           <w:p>
@@ -3072,7 +3072,7 @@
             </w:tcBorders>
             <w:shd w:fill="auto" w:val="clear"/>
             <w:tcMar>
-              <w:left w:w="68" w:type="dxa"/>
+              <w:left w:w="63" w:type="dxa"/>
             </w:tcMar>
           </w:tcPr>
           <w:p>
@@ -3292,7 +3292,7 @@
             </w:tcBorders>
             <w:shd w:fill="auto" w:val="clear"/>
             <w:tcMar>
-              <w:left w:w="68" w:type="dxa"/>
+              <w:left w:w="63" w:type="dxa"/>
             </w:tcMar>
           </w:tcPr>
           <w:p>
@@ -3341,7 +3341,7 @@
         <w:tblStyle w:val="Table102"/>
         <w:tblW w:w="9854" w:type="dxa"/>
         <w:jc w:val="left"/>
-        <w:tblInd w:w="-145" w:type="dxa"/>
+        <w:tblInd w:w="-150" w:type="dxa"/>
         <w:tblBorders>
           <w:top w:val="single" w:sz="4" w:space="0" w:color="000001"/>
           <w:left w:val="single" w:sz="4" w:space="0" w:color="000001"/>
@@ -3352,7 +3352,7 @@
         </w:tblBorders>
         <w:tblCellMar>
           <w:top w:w="0" w:type="dxa"/>
-          <w:left w:w="73" w:type="dxa"/>
+          <w:left w:w="68" w:type="dxa"/>
           <w:bottom w:w="0" w:type="dxa"/>
           <w:right w:w="108" w:type="dxa"/>
         </w:tblCellMar>
@@ -3380,7 +3380,7 @@
             </w:tcBorders>
             <w:shd w:fill="000000"/>
             <w:tcMar>
-              <w:left w:w="73" w:type="dxa"/>
+              <w:left w:w="68" w:type="dxa"/>
             </w:tcMar>
           </w:tcPr>
           <w:p>
@@ -3457,7 +3457,7 @@
             </w:tcBorders>
             <w:shd w:fill="BFBFBF"/>
             <w:tcMar>
-              <w:left w:w="68" w:type="dxa"/>
+              <w:left w:w="63" w:type="dxa"/>
             </w:tcMar>
           </w:tcPr>
           <w:p>
@@ -3495,7 +3495,7 @@
             </w:tcBorders>
             <w:shd w:fill="BFBFBF"/>
             <w:tcMar>
-              <w:left w:w="68" w:type="dxa"/>
+              <w:left w:w="63" w:type="dxa"/>
             </w:tcMar>
           </w:tcPr>
           <w:p>
@@ -3533,7 +3533,7 @@
             </w:tcBorders>
             <w:shd w:fill="BFBFBF"/>
             <w:tcMar>
-              <w:left w:w="68" w:type="dxa"/>
+              <w:left w:w="63" w:type="dxa"/>
             </w:tcMar>
           </w:tcPr>
           <w:p>
@@ -3610,7 +3610,7 @@
             </w:tcBorders>
             <w:shd w:fill="auto" w:val="clear"/>
             <w:tcMar>
-              <w:left w:w="68" w:type="dxa"/>
+              <w:left w:w="63" w:type="dxa"/>
             </w:tcMar>
           </w:tcPr>
           <w:p>
@@ -3647,7 +3647,7 @@
             </w:tcBorders>
             <w:shd w:fill="auto" w:val="clear"/>
             <w:tcMar>
-              <w:left w:w="68" w:type="dxa"/>
+              <w:left w:w="63" w:type="dxa"/>
             </w:tcMar>
           </w:tcPr>
           <w:p>
@@ -3867,7 +3867,7 @@
             </w:tcBorders>
             <w:shd w:fill="auto" w:val="clear"/>
             <w:tcMar>
-              <w:left w:w="68" w:type="dxa"/>
+              <w:left w:w="63" w:type="dxa"/>
             </w:tcMar>
           </w:tcPr>
           <w:p>
@@ -3934,7 +3934,7 @@
         <w:tblStyle w:val="Table102"/>
         <w:tblW w:w="9854" w:type="dxa"/>
         <w:jc w:val="left"/>
-        <w:tblInd w:w="-145" w:type="dxa"/>
+        <w:tblInd w:w="-150" w:type="dxa"/>
         <w:tblBorders>
           <w:top w:val="single" w:sz="4" w:space="0" w:color="000001"/>
           <w:left w:val="single" w:sz="4" w:space="0" w:color="000001"/>
@@ -3945,7 +3945,7 @@
         </w:tblBorders>
         <w:tblCellMar>
           <w:top w:w="0" w:type="dxa"/>
-          <w:left w:w="73" w:type="dxa"/>
+          <w:left w:w="68" w:type="dxa"/>
           <w:bottom w:w="0" w:type="dxa"/>
           <w:right w:w="108" w:type="dxa"/>
         </w:tblCellMar>
@@ -3973,7 +3973,7 @@
             </w:tcBorders>
             <w:shd w:fill="000000"/>
             <w:tcMar>
-              <w:left w:w="73" w:type="dxa"/>
+              <w:left w:w="68" w:type="dxa"/>
             </w:tcMar>
           </w:tcPr>
           <w:p>
@@ -4050,7 +4050,7 @@
             </w:tcBorders>
             <w:shd w:fill="BFBFBF"/>
             <w:tcMar>
-              <w:left w:w="68" w:type="dxa"/>
+              <w:left w:w="63" w:type="dxa"/>
             </w:tcMar>
           </w:tcPr>
           <w:p>
@@ -4088,7 +4088,7 @@
             </w:tcBorders>
             <w:shd w:fill="BFBFBF"/>
             <w:tcMar>
-              <w:left w:w="68" w:type="dxa"/>
+              <w:left w:w="63" w:type="dxa"/>
             </w:tcMar>
           </w:tcPr>
           <w:p>
@@ -4126,7 +4126,7 @@
             </w:tcBorders>
             <w:shd w:fill="BFBFBF"/>
             <w:tcMar>
-              <w:left w:w="68" w:type="dxa"/>
+              <w:left w:w="63" w:type="dxa"/>
             </w:tcMar>
           </w:tcPr>
           <w:p>
@@ -4203,7 +4203,7 @@
             </w:tcBorders>
             <w:shd w:fill="auto" w:val="clear"/>
             <w:tcMar>
-              <w:left w:w="68" w:type="dxa"/>
+              <w:left w:w="63" w:type="dxa"/>
             </w:tcMar>
           </w:tcPr>
           <w:p>
@@ -4240,7 +4240,7 @@
             </w:tcBorders>
             <w:shd w:fill="auto" w:val="clear"/>
             <w:tcMar>
-              <w:left w:w="68" w:type="dxa"/>
+              <w:left w:w="63" w:type="dxa"/>
             </w:tcMar>
           </w:tcPr>
           <w:p>
@@ -4460,7 +4460,7 @@
             </w:tcBorders>
             <w:shd w:fill="auto" w:val="clear"/>
             <w:tcMar>
-              <w:left w:w="68" w:type="dxa"/>
+              <w:left w:w="63" w:type="dxa"/>
             </w:tcMar>
           </w:tcPr>
           <w:p>
@@ -4527,7 +4527,7 @@
         <w:tblStyle w:val="Table102"/>
         <w:tblW w:w="9854" w:type="dxa"/>
         <w:jc w:val="left"/>
-        <w:tblInd w:w="-145" w:type="dxa"/>
+        <w:tblInd w:w="-150" w:type="dxa"/>
         <w:tblBorders>
           <w:top w:val="single" w:sz="4" w:space="0" w:color="000001"/>
           <w:left w:val="single" w:sz="4" w:space="0" w:color="000001"/>
@@ -4538,7 +4538,7 @@
         </w:tblBorders>
         <w:tblCellMar>
           <w:top w:w="0" w:type="dxa"/>
-          <w:left w:w="73" w:type="dxa"/>
+          <w:left w:w="68" w:type="dxa"/>
           <w:bottom w:w="0" w:type="dxa"/>
           <w:right w:w="108" w:type="dxa"/>
         </w:tblCellMar>
@@ -4566,7 +4566,7 @@
             </w:tcBorders>
             <w:shd w:fill="000000"/>
             <w:tcMar>
-              <w:left w:w="73" w:type="dxa"/>
+              <w:left w:w="68" w:type="dxa"/>
             </w:tcMar>
           </w:tcPr>
           <w:p>
@@ -4643,7 +4643,7 @@
             </w:tcBorders>
             <w:shd w:fill="BFBFBF"/>
             <w:tcMar>
-              <w:left w:w="68" w:type="dxa"/>
+              <w:left w:w="63" w:type="dxa"/>
             </w:tcMar>
           </w:tcPr>
           <w:p>
@@ -4681,7 +4681,7 @@
             </w:tcBorders>
             <w:shd w:fill="BFBFBF"/>
             <w:tcMar>
-              <w:left w:w="68" w:type="dxa"/>
+              <w:left w:w="63" w:type="dxa"/>
             </w:tcMar>
           </w:tcPr>
           <w:p>
@@ -4719,7 +4719,7 @@
             </w:tcBorders>
             <w:shd w:fill="BFBFBF"/>
             <w:tcMar>
-              <w:left w:w="68" w:type="dxa"/>
+              <w:left w:w="63" w:type="dxa"/>
             </w:tcMar>
           </w:tcPr>
           <w:p>
@@ -4796,7 +4796,7 @@
             </w:tcBorders>
             <w:shd w:fill="auto" w:val="clear"/>
             <w:tcMar>
-              <w:left w:w="68" w:type="dxa"/>
+              <w:left w:w="63" w:type="dxa"/>
             </w:tcMar>
           </w:tcPr>
           <w:p>
@@ -4833,7 +4833,7 @@
             </w:tcBorders>
             <w:shd w:fill="auto" w:val="clear"/>
             <w:tcMar>
-              <w:left w:w="68" w:type="dxa"/>
+              <w:left w:w="63" w:type="dxa"/>
             </w:tcMar>
           </w:tcPr>
           <w:p>
@@ -5053,7 +5053,7 @@
             </w:tcBorders>
             <w:shd w:fill="auto" w:val="clear"/>
             <w:tcMar>
-              <w:left w:w="68" w:type="dxa"/>
+              <w:left w:w="63" w:type="dxa"/>
             </w:tcMar>
           </w:tcPr>
           <w:p>
@@ -5120,7 +5120,7 @@
         <w:tblStyle w:val="Table102"/>
         <w:tblW w:w="9854" w:type="dxa"/>
         <w:jc w:val="left"/>
-        <w:tblInd w:w="-145" w:type="dxa"/>
+        <w:tblInd w:w="-150" w:type="dxa"/>
         <w:tblBorders>
           <w:top w:val="single" w:sz="4" w:space="0" w:color="000001"/>
           <w:left w:val="single" w:sz="4" w:space="0" w:color="000001"/>
@@ -5131,7 +5131,7 @@
         </w:tblBorders>
         <w:tblCellMar>
           <w:top w:w="0" w:type="dxa"/>
-          <w:left w:w="73" w:type="dxa"/>
+          <w:left w:w="68" w:type="dxa"/>
           <w:bottom w:w="0" w:type="dxa"/>
           <w:right w:w="108" w:type="dxa"/>
         </w:tblCellMar>
@@ -5159,7 +5159,7 @@
             </w:tcBorders>
             <w:shd w:fill="000000"/>
             <w:tcMar>
-              <w:left w:w="73" w:type="dxa"/>
+              <w:left w:w="68" w:type="dxa"/>
             </w:tcMar>
           </w:tcPr>
           <w:p>
@@ -5236,7 +5236,7 @@
             </w:tcBorders>
             <w:shd w:fill="BFBFBF"/>
             <w:tcMar>
-              <w:left w:w="68" w:type="dxa"/>
+              <w:left w:w="63" w:type="dxa"/>
             </w:tcMar>
           </w:tcPr>
           <w:p>
@@ -5274,7 +5274,7 @@
             </w:tcBorders>
             <w:shd w:fill="BFBFBF"/>
             <w:tcMar>
-              <w:left w:w="68" w:type="dxa"/>
+              <w:left w:w="63" w:type="dxa"/>
             </w:tcMar>
           </w:tcPr>
           <w:p>
@@ -5312,7 +5312,7 @@
             </w:tcBorders>
             <w:shd w:fill="BFBFBF"/>
             <w:tcMar>
-              <w:left w:w="68" w:type="dxa"/>
+              <w:left w:w="63" w:type="dxa"/>
             </w:tcMar>
           </w:tcPr>
           <w:p>
@@ -5389,7 +5389,7 @@
             </w:tcBorders>
             <w:shd w:fill="auto" w:val="clear"/>
             <w:tcMar>
-              <w:left w:w="68" w:type="dxa"/>
+              <w:left w:w="63" w:type="dxa"/>
             </w:tcMar>
           </w:tcPr>
           <w:p>
@@ -5426,7 +5426,7 @@
             </w:tcBorders>
             <w:shd w:fill="auto" w:val="clear"/>
             <w:tcMar>
-              <w:left w:w="68" w:type="dxa"/>
+              <w:left w:w="63" w:type="dxa"/>
             </w:tcMar>
           </w:tcPr>
           <w:p>
@@ -5646,7 +5646,7 @@
             </w:tcBorders>
             <w:shd w:fill="auto" w:val="clear"/>
             <w:tcMar>
-              <w:left w:w="68" w:type="dxa"/>
+              <w:left w:w="63" w:type="dxa"/>
             </w:tcMar>
           </w:tcPr>
           <w:p>
@@ -5722,7 +5722,7 @@
             </w:tcBorders>
             <w:shd w:fill="auto" w:val="clear"/>
             <w:tcMar>
-              <w:left w:w="68" w:type="dxa"/>
+              <w:left w:w="63" w:type="dxa"/>
             </w:tcMar>
           </w:tcPr>
           <w:p>
@@ -5759,7 +5759,7 @@
             </w:tcBorders>
             <w:shd w:fill="auto" w:val="clear"/>
             <w:tcMar>
-              <w:left w:w="68" w:type="dxa"/>
+              <w:left w:w="63" w:type="dxa"/>
             </w:tcMar>
           </w:tcPr>
           <w:p>
@@ -5979,7 +5979,7 @@
             </w:tcBorders>
             <w:shd w:fill="auto" w:val="clear"/>
             <w:tcMar>
-              <w:left w:w="68" w:type="dxa"/>
+              <w:left w:w="63" w:type="dxa"/>
             </w:tcMar>
           </w:tcPr>
           <w:p>
@@ -6046,7 +6046,7 @@
         <w:tblStyle w:val="Table102"/>
         <w:tblW w:w="9854" w:type="dxa"/>
         <w:jc w:val="left"/>
-        <w:tblInd w:w="-145" w:type="dxa"/>
+        <w:tblInd w:w="-150" w:type="dxa"/>
         <w:tblBorders>
           <w:top w:val="single" w:sz="4" w:space="0" w:color="000001"/>
           <w:left w:val="single" w:sz="4" w:space="0" w:color="000001"/>
@@ -6057,7 +6057,7 @@
         </w:tblBorders>
         <w:tblCellMar>
           <w:top w:w="0" w:type="dxa"/>
-          <w:left w:w="73" w:type="dxa"/>
+          <w:left w:w="68" w:type="dxa"/>
           <w:bottom w:w="0" w:type="dxa"/>
           <w:right w:w="108" w:type="dxa"/>
         </w:tblCellMar>
@@ -6085,7 +6085,7 @@
             </w:tcBorders>
             <w:shd w:fill="000000"/>
             <w:tcMar>
-              <w:left w:w="73" w:type="dxa"/>
+              <w:left w:w="68" w:type="dxa"/>
             </w:tcMar>
           </w:tcPr>
           <w:p>
@@ -6162,7 +6162,7 @@
             </w:tcBorders>
             <w:shd w:fill="BFBFBF"/>
             <w:tcMar>
-              <w:left w:w="68" w:type="dxa"/>
+              <w:left w:w="63" w:type="dxa"/>
             </w:tcMar>
           </w:tcPr>
           <w:p>
@@ -6200,7 +6200,7 @@
             </w:tcBorders>
             <w:shd w:fill="BFBFBF"/>
             <w:tcMar>
-              <w:left w:w="68" w:type="dxa"/>
+              <w:left w:w="63" w:type="dxa"/>
             </w:tcMar>
           </w:tcPr>
           <w:p>
@@ -6238,7 +6238,7 @@
             </w:tcBorders>
             <w:shd w:fill="BFBFBF"/>
             <w:tcMar>
-              <w:left w:w="68" w:type="dxa"/>
+              <w:left w:w="63" w:type="dxa"/>
             </w:tcMar>
           </w:tcPr>
           <w:p>
@@ -6315,7 +6315,7 @@
             </w:tcBorders>
             <w:shd w:fill="auto" w:val="clear"/>
             <w:tcMar>
-              <w:left w:w="68" w:type="dxa"/>
+              <w:left w:w="63" w:type="dxa"/>
             </w:tcMar>
           </w:tcPr>
           <w:p>
@@ -6352,7 +6352,7 @@
             </w:tcBorders>
             <w:shd w:fill="auto" w:val="clear"/>
             <w:tcMar>
-              <w:left w:w="68" w:type="dxa"/>
+              <w:left w:w="63" w:type="dxa"/>
             </w:tcMar>
           </w:tcPr>
           <w:p>
@@ -6572,7 +6572,7 @@
             </w:tcBorders>
             <w:shd w:fill="auto" w:val="clear"/>
             <w:tcMar>
-              <w:left w:w="68" w:type="dxa"/>
+              <w:left w:w="63" w:type="dxa"/>
             </w:tcMar>
           </w:tcPr>
           <w:p>
@@ -6639,7 +6639,7 @@
         <w:tblStyle w:val="Table102"/>
         <w:tblW w:w="9854" w:type="dxa"/>
         <w:jc w:val="left"/>
-        <w:tblInd w:w="-145" w:type="dxa"/>
+        <w:tblInd w:w="-150" w:type="dxa"/>
         <w:tblBorders>
           <w:top w:val="single" w:sz="4" w:space="0" w:color="000001"/>
           <w:left w:val="single" w:sz="4" w:space="0" w:color="000001"/>
@@ -6650,7 +6650,7 @@
         </w:tblBorders>
         <w:tblCellMar>
           <w:top w:w="0" w:type="dxa"/>
-          <w:left w:w="73" w:type="dxa"/>
+          <w:left w:w="68" w:type="dxa"/>
           <w:bottom w:w="0" w:type="dxa"/>
           <w:right w:w="108" w:type="dxa"/>
         </w:tblCellMar>
@@ -6678,7 +6678,7 @@
             </w:tcBorders>
             <w:shd w:fill="000000"/>
             <w:tcMar>
-              <w:left w:w="73" w:type="dxa"/>
+              <w:left w:w="68" w:type="dxa"/>
             </w:tcMar>
           </w:tcPr>
           <w:p>
@@ -6764,7 +6764,7 @@
             </w:tcBorders>
             <w:shd w:fill="BFBFBF"/>
             <w:tcMar>
-              <w:left w:w="68" w:type="dxa"/>
+              <w:left w:w="63" w:type="dxa"/>
             </w:tcMar>
           </w:tcPr>
           <w:p>
@@ -6802,7 +6802,7 @@
             </w:tcBorders>
             <w:shd w:fill="BFBFBF"/>
             <w:tcMar>
-              <w:left w:w="68" w:type="dxa"/>
+              <w:left w:w="63" w:type="dxa"/>
             </w:tcMar>
           </w:tcPr>
           <w:p>
@@ -6840,7 +6840,7 @@
             </w:tcBorders>
             <w:shd w:fill="BFBFBF"/>
             <w:tcMar>
-              <w:left w:w="68" w:type="dxa"/>
+              <w:left w:w="63" w:type="dxa"/>
             </w:tcMar>
           </w:tcPr>
           <w:p>
@@ -6917,7 +6917,7 @@
             </w:tcBorders>
             <w:shd w:fill="auto" w:val="clear"/>
             <w:tcMar>
-              <w:left w:w="68" w:type="dxa"/>
+              <w:left w:w="63" w:type="dxa"/>
             </w:tcMar>
           </w:tcPr>
           <w:p>
@@ -6954,7 +6954,7 @@
             </w:tcBorders>
             <w:shd w:fill="auto" w:val="clear"/>
             <w:tcMar>
-              <w:left w:w="68" w:type="dxa"/>
+              <w:left w:w="63" w:type="dxa"/>
             </w:tcMar>
           </w:tcPr>
           <w:p>
@@ -7174,7 +7174,7 @@
             </w:tcBorders>
             <w:shd w:fill="auto" w:val="clear"/>
             <w:tcMar>
-              <w:left w:w="68" w:type="dxa"/>
+              <w:left w:w="63" w:type="dxa"/>
             </w:tcMar>
           </w:tcPr>
           <w:p>

</xml_diff>